<commit_message>
Add Password to Pessoa
</commit_message>
<xml_diff>
--- a/documentation/Projeto_Fair_v3.docx
+++ b/documentation/Projeto_Fair_v3.docx
@@ -2549,13 +2549,12 @@
       <w:r>
         <w:rPr>
           <w:b/>
-          <w:noProof/>
         </w:rPr>
         <w:drawing>
-          <wp:inline distT="0" distB="0" distL="0" distR="0" wp14:anchorId="663CC903" wp14:editId="53826411">
-            <wp:extent cx="5400040" cy="4745990"/>
-            <wp:effectExtent l="0" t="0" r="0" b="0"/>
-            <wp:docPr id="18" name="Picture 18" descr="Diagram&#10;&#10;Description automatically generated"/>
+          <wp:inline distT="0" distB="0" distL="0" distR="0" wp14:anchorId="6BF12C85" wp14:editId="2C026933">
+            <wp:extent cx="5400040" cy="4601210"/>
+            <wp:effectExtent l="0" t="0" r="0" b="8890"/>
+            <wp:docPr id="5" name="Picture 5" descr="Diagram&#10;&#10;Description automatically generated"/>
             <wp:cNvGraphicFramePr>
               <a:graphicFrameLocks xmlns:a="http://schemas.openxmlformats.org/drawingml/2006/main" noChangeAspect="1"/>
             </wp:cNvGraphicFramePr>
@@ -2563,7 +2562,7 @@
               <a:graphicData uri="http://schemas.openxmlformats.org/drawingml/2006/picture">
                 <pic:pic xmlns:pic="http://schemas.openxmlformats.org/drawingml/2006/picture">
                   <pic:nvPicPr>
-                    <pic:cNvPr id="18" name="Picture 18" descr="Diagram&#10;&#10;Description automatically generated"/>
+                    <pic:cNvPr id="5" name="Picture 5" descr="Diagram&#10;&#10;Description automatically generated"/>
                     <pic:cNvPicPr/>
                   </pic:nvPicPr>
                   <pic:blipFill>
@@ -2575,7 +2574,7 @@
                   <pic:spPr>
                     <a:xfrm>
                       <a:off x="0" y="0"/>
-                      <a:ext cx="5400040" cy="4745990"/>
+                      <a:ext cx="5400040" cy="4601210"/>
                     </a:xfrm>
                     <a:prstGeom prst="rect">
                       <a:avLst/>
@@ -3291,6 +3290,7 @@
       <w:r>
         <w:rPr>
           <w:b/>
+          <w:noProof/>
         </w:rPr>
         <w:drawing>
           <wp:inline distT="0" distB="0" distL="0" distR="0" wp14:anchorId="3A2E281D" wp14:editId="4575D5BE">
@@ -5833,6 +5833,15 @@
 </file>
 
 <file path=customXml/item1.xml><?xml version="1.0" encoding="utf-8"?>
+<?mso-contentType ?>
+<FormTemplates xmlns="http://schemas.microsoft.com/sharepoint/v3/contenttype/forms">
+  <Display>DocumentLibraryForm</Display>
+  <Edit>DocumentLibraryForm</Edit>
+  <New>DocumentLibraryForm</New>
+</FormTemplates>
+</file>
+
+<file path=customXml/item2.xml><?xml version="1.0" encoding="utf-8"?>
 <ct:contentTypeSchema xmlns:ct="http://schemas.microsoft.com/office/2006/metadata/contentType" xmlns:ma="http://schemas.microsoft.com/office/2006/metadata/properties/metaAttributes" ct:_="" ma:_="" ma:contentTypeName="Documento" ma:contentTypeID="0x010100910BF49E90B59149BE5F38059AC45AAD" ma:contentTypeVersion="2" ma:contentTypeDescription="Crie um novo documento." ma:contentTypeScope="" ma:versionID="e075608b071c2950bd717688015a571b">
   <xsd:schema xmlns:xsd="http://www.w3.org/2001/XMLSchema" xmlns:xs="http://www.w3.org/2001/XMLSchema" xmlns:p="http://schemas.microsoft.com/office/2006/metadata/properties" xmlns:ns2="8e402fc6-bdf5-4821-a935-fa95170df490" targetNamespace="http://schemas.microsoft.com/office/2006/metadata/properties" ma:root="true" ma:fieldsID="a0b96743db967ed4b026e35cd11f7aa5" ns2:_="">
     <xsd:import namespace="8e402fc6-bdf5-4821-a935-fa95170df490"/>
@@ -5980,26 +5989,25 @@
 </ct:contentTypeSchema>
 </file>
 
-<file path=customXml/item2.xml><?xml version="1.0" encoding="utf-8"?>
-<?mso-contentType ?>
-<FormTemplates xmlns="http://schemas.microsoft.com/sharepoint/v3/contenttype/forms">
-  <Display>DocumentLibraryForm</Display>
-  <Edit>DocumentLibraryForm</Edit>
-  <New>DocumentLibraryForm</New>
-</FormTemplates>
+<file path=customXml/item3.xml><?xml version="1.0" encoding="utf-8"?>
+<b:Sources xmlns:b="http://schemas.openxmlformats.org/officeDocument/2006/bibliography" xmlns="http://schemas.openxmlformats.org/officeDocument/2006/bibliography" SelectedStyle="\APASixthEditionOfficeOnline.xsl" StyleName="APA" Version="6"/>
 </file>
 
-<file path=customXml/item3.xml><?xml version="1.0" encoding="utf-8"?>
+<file path=customXml/item4.xml><?xml version="1.0" encoding="utf-8"?>
 <p:properties xmlns:p="http://schemas.microsoft.com/office/2006/metadata/properties" xmlns:xsi="http://www.w3.org/2001/XMLSchema-instance" xmlns:pc="http://schemas.microsoft.com/office/infopath/2007/PartnerControls">
   <documentManagement/>
 </p:properties>
 </file>
 
-<file path=customXml/item4.xml><?xml version="1.0" encoding="utf-8"?>
-<b:Sources xmlns:b="http://schemas.openxmlformats.org/officeDocument/2006/bibliography" xmlns="http://schemas.openxmlformats.org/officeDocument/2006/bibliography" SelectedStyle="\APASixthEditionOfficeOnline.xsl" StyleName="APA" Version="6"/>
+<file path=customXml/itemProps1.xml><?xml version="1.0" encoding="utf-8"?>
+<ds:datastoreItem xmlns:ds="http://schemas.openxmlformats.org/officeDocument/2006/customXml" ds:itemID="{71D159D0-5410-4394-ACD4-8A0FBC4F07A2}">
+  <ds:schemaRefs>
+    <ds:schemaRef ds:uri="http://schemas.microsoft.com/sharepoint/v3/contenttype/forms"/>
+  </ds:schemaRefs>
+</ds:datastoreItem>
 </file>
 
-<file path=customXml/itemProps1.xml><?xml version="1.0" encoding="utf-8"?>
+<file path=customXml/itemProps2.xml><?xml version="1.0" encoding="utf-8"?>
 <ds:datastoreItem xmlns:ds="http://schemas.openxmlformats.org/officeDocument/2006/customXml" ds:itemID="{001DBC2B-87EE-47F5-AF69-9299F29184D2}">
   <ds:schemaRefs>
     <ds:schemaRef ds:uri="http://schemas.microsoft.com/office/2006/metadata/contentType"/>
@@ -6017,27 +6025,19 @@
 </ds:datastoreItem>
 </file>
 
-<file path=customXml/itemProps2.xml><?xml version="1.0" encoding="utf-8"?>
-<ds:datastoreItem xmlns:ds="http://schemas.openxmlformats.org/officeDocument/2006/customXml" ds:itemID="{71D159D0-5410-4394-ACD4-8A0FBC4F07A2}">
+<file path=customXml/itemProps3.xml><?xml version="1.0" encoding="utf-8"?>
+<ds:datastoreItem xmlns:ds="http://schemas.openxmlformats.org/officeDocument/2006/customXml" ds:itemID="{CEA2E1F2-22E7-439F-A9DB-B12E6A8A1C4C}">
   <ds:schemaRefs>
-    <ds:schemaRef ds:uri="http://schemas.microsoft.com/sharepoint/v3/contenttype/forms"/>
+    <ds:schemaRef ds:uri="http://schemas.openxmlformats.org/officeDocument/2006/bibliography"/>
   </ds:schemaRefs>
 </ds:datastoreItem>
 </file>
 
-<file path=customXml/itemProps3.xml><?xml version="1.0" encoding="utf-8"?>
+<file path=customXml/itemProps4.xml><?xml version="1.0" encoding="utf-8"?>
 <ds:datastoreItem xmlns:ds="http://schemas.openxmlformats.org/officeDocument/2006/customXml" ds:itemID="{8E910A65-F81F-495C-AA26-273931D03ED8}">
   <ds:schemaRefs>
     <ds:schemaRef ds:uri="http://schemas.microsoft.com/office/2006/metadata/properties"/>
     <ds:schemaRef ds:uri="http://schemas.microsoft.com/office/infopath/2007/PartnerControls"/>
   </ds:schemaRefs>
 </ds:datastoreItem>
-</file>
-
-<file path=customXml/itemProps4.xml><?xml version="1.0" encoding="utf-8"?>
-<ds:datastoreItem xmlns:ds="http://schemas.openxmlformats.org/officeDocument/2006/customXml" ds:itemID="{CEA2E1F2-22E7-439F-A9DB-B12E6A8A1C4C}">
-  <ds:schemaRefs>
-    <ds:schemaRef ds:uri="http://schemas.openxmlformats.org/officeDocument/2006/bibliography"/>
-  </ds:schemaRefs>
-</ds:datastoreItem>
 </file>
</xml_diff>